<commit_message>
Added note regarding disabled swagger-ui in production env
</commit_message>
<xml_diff>
--- a/3. Build, Run, Containerization & CICD with Github Actions.docx
+++ b/3. Build, Run, Containerization & CICD with Github Actions.docx
@@ -189,6 +189,41 @@
         <w:t xml:space="preserve"> </w:t>
       </w:r>
     </w:p>
+    <w:p>
+      <w:pPr>
+        <w:rPr>
+          <w:i/>
+          <w:iCs/>
+          <w:color w:val="FF0000"/>
+        </w:rPr>
+      </w:pPr>
+      <w:r>
+        <w:rPr>
+          <w:i/>
+          <w:iCs/>
+          <w:color w:val="FF0000"/>
+        </w:rPr>
+        <w:t>**Please note that I have disabled swagger-</w:t>
+      </w:r>
+      <w:proofErr w:type="spellStart"/>
+      <w:r>
+        <w:rPr>
+          <w:i/>
+          <w:iCs/>
+          <w:color w:val="FF0000"/>
+        </w:rPr>
+        <w:t>ui</w:t>
+      </w:r>
+      <w:proofErr w:type="spellEnd"/>
+      <w:r>
+        <w:rPr>
+          <w:i/>
+          <w:iCs/>
+          <w:color w:val="FF0000"/>
+        </w:rPr>
+        <w:t xml:space="preserve"> in production environments </w:t>
+      </w:r>
+    </w:p>
     <w:p/>
     <w:p>
       <w:pPr>
@@ -378,6 +413,7 @@
         <w:ind w:left="720"/>
       </w:pPr>
       <w:r>
+        <w:lastRenderedPageBreak/>
         <w:t>&gt; docker stop &lt;CONTAINER_ID_FROM_STEP_4&gt;</w:t>
       </w:r>
     </w:p>

</xml_diff>